<commit_message>
Work done in class and at home 11/4 Finished the section about mouse interaction Worked on the section about keyboard interaction
</commit_message>
<xml_diff>
--- a/6 Interaction/6 Interaction.docx
+++ b/6 Interaction/6 Interaction.docx
@@ -96,12 +96,20 @@
       </w:r>
       <w:r>
         <w:rPr>
-          <w:u w:val="single"/>
+          <w:rFonts w:ascii="Courier New" w:eastAsia="Times New Roman" w:hAnsi="Courier New" w:cs="Courier New"/>
+          <w:b/>
+          <w:bCs/>
+          <w:color w:val="006699"/>
+          <w:sz w:val="20"/>
+          <w:szCs w:val="20"/>
         </w:rPr>
         <w:t>draw</w:t>
       </w:r>
       <w:r>
-        <w:t xml:space="preserve"> function. We haven’t really used this function, since our programs have been static images that don’t change. </w:t>
+        <w:t xml:space="preserve"> </w:t>
+      </w:r>
+      <w:r>
+        <w:t xml:space="preserve">function. We haven’t really used this function, since our programs have been static images that don’t change. </w:t>
       </w:r>
       <w:proofErr w:type="gramStart"/>
       <w:r>
@@ -109,7 +117,12 @@
       </w:r>
       <w:r>
         <w:rPr>
-          <w:u w:val="single"/>
+          <w:rFonts w:ascii="Courier New" w:eastAsia="Times New Roman" w:hAnsi="Courier New" w:cs="Courier New"/>
+          <w:b/>
+          <w:bCs/>
+          <w:color w:val="006699"/>
+          <w:sz w:val="20"/>
+          <w:szCs w:val="20"/>
         </w:rPr>
         <w:t>draw</w:t>
       </w:r>
@@ -173,7 +186,7 @@
           <v:shape id="_x0000_i1025" type="#_x0000_t75" style="width:423.85pt;height:20.4pt" o:ole="">
             <v:imagedata r:id="rId9" o:title=""/>
           </v:shape>
-          <o:OLEObject Type="Embed" ProgID="Word.OpenDocumentText.12" ShapeID="_x0000_i1025" DrawAspect="Content" ObjectID="_1665938763" r:id="rId10"/>
+          <o:OLEObject Type="Embed" ProgID="Word.OpenDocumentText.12" ShapeID="_x0000_i1025" DrawAspect="Content" ObjectID="_1666015362" r:id="rId10"/>
         </w:object>
       </w:r>
     </w:p>
@@ -186,7 +199,10 @@
       </w:r>
       <w:r>
         <w:rPr>
-          <w:u w:val="single"/>
+          <w:rFonts w:ascii="Courier New" w:eastAsia="Times New Roman" w:hAnsi="Courier New" w:cs="Courier New"/>
+          <w:color w:val="E2661A"/>
+          <w:sz w:val="20"/>
+          <w:szCs w:val="20"/>
         </w:rPr>
         <w:t>float</w:t>
       </w:r>
@@ -195,7 +211,12 @@
       </w:r>
       <w:r>
         <w:rPr>
-          <w:u w:val="single"/>
+          <w:rFonts w:ascii="Courier New" w:eastAsia="Times New Roman" w:hAnsi="Courier New" w:cs="Courier New"/>
+          <w:b/>
+          <w:bCs/>
+          <w:color w:val="006699"/>
+          <w:sz w:val="20"/>
+          <w:szCs w:val="20"/>
         </w:rPr>
         <w:t>draw</w:t>
       </w:r>
@@ -219,16 +240,7 @@
           <w:sz w:val="20"/>
           <w:szCs w:val="20"/>
         </w:rPr>
-        <w:t>pm</w:t>
-      </w:r>
-      <w:r>
-        <w:rPr>
-          <w:rFonts w:ascii="Courier New" w:eastAsia="Times New Roman" w:hAnsi="Courier New" w:cs="Courier New"/>
-          <w:color w:val="D94A7A"/>
-          <w:sz w:val="20"/>
-          <w:szCs w:val="20"/>
-        </w:rPr>
-        <w:t>ouseX</w:t>
+        <w:t>pmouseX</w:t>
       </w:r>
       <w:proofErr w:type="spellEnd"/>
       <w:r>
@@ -391,7 +403,7 @@
           <v:shape id="_x0000_i1026" type="#_x0000_t75" style="width:423.85pt;height:482.25pt" o:ole="">
             <v:imagedata r:id="rId13" o:title=""/>
           </v:shape>
-          <o:OLEObject Type="Embed" ProgID="Word.OpenDocumentText.12" ShapeID="_x0000_i1026" DrawAspect="Content" ObjectID="_1665938764" r:id="rId14"/>
+          <o:OLEObject Type="Embed" ProgID="Word.OpenDocumentText.12" ShapeID="_x0000_i1026" DrawAspect="Content" ObjectID="_1666015363" r:id="rId14"/>
         </w:object>
       </w:r>
     </w:p>
@@ -419,40 +431,460 @@
       </w:r>
       <w:r>
         <w:rPr>
+          <w:rFonts w:ascii="Courier New" w:eastAsia="Times New Roman" w:hAnsi="Courier New" w:cs="Courier New"/>
+          <w:color w:val="006699"/>
+          <w:sz w:val="20"/>
+          <w:szCs w:val="20"/>
+        </w:rPr>
+        <w:t>atan2</w:t>
+      </w:r>
+      <w:r>
+        <w:t xml:space="preserve"> function returns </w:t>
+      </w:r>
+    </w:p>
+    <w:p>
+      <w:pPr>
+        <w:pStyle w:val="NormalText"/>
+      </w:pPr>
+      <w:proofErr w:type="gramStart"/>
+      <w:r>
+        <w:t>the</w:t>
+      </w:r>
+      <w:proofErr w:type="gramEnd"/>
+      <w:r>
+        <w:t xml:space="preserve"> angle (in radians) for a given set of (y, x) coordinates: it acts as an inverse tangent function that is given the side lengths of the triangle instead of a value. Here are some example screenshots, but the code can be more fully appreciated when you run it yourself.</w:t>
+      </w:r>
+    </w:p>
+    <w:p>
+      <w:pPr>
+        <w:pStyle w:val="NormalText"/>
+        <w:ind w:firstLine="720"/>
+      </w:pPr>
+      <w:r>
+        <w:t>Next, we can also poll the mouse for the status of its buttons: whether a button is pressed, and if so, which button is pressed.</w:t>
+      </w:r>
+    </w:p>
+    <w:bookmarkStart w:id="2" w:name="_MON_1666004730"/>
+    <w:bookmarkEnd w:id="2"/>
+    <w:p>
+      <w:pPr>
+        <w:pStyle w:val="NormalText"/>
+        <w:ind w:firstLine="720"/>
+      </w:pPr>
+      <w:r>
+        <w:object w:dxaOrig="9360" w:dyaOrig="453">
+          <v:shape id="_x0000_i1027" type="#_x0000_t75" style="width:423.85pt;height:20.4pt" o:ole="">
+            <v:imagedata r:id="rId15" o:title=""/>
+          </v:shape>
+          <o:OLEObject Type="Embed" ProgID="Word.OpenDocumentText.12" ShapeID="_x0000_i1027" DrawAspect="Content" ObjectID="_1666015364" r:id="rId16"/>
+        </w:object>
+      </w:r>
+    </w:p>
+    <w:p>
+      <w:pPr>
+        <w:pStyle w:val="NormalText"/>
+      </w:pPr>
+      <w:r>
+        <w:lastRenderedPageBreak/>
+        <w:t xml:space="preserve">The </w:t>
+      </w:r>
+      <w:proofErr w:type="spellStart"/>
+      <w:r>
+        <w:rPr>
           <w:u w:val="single"/>
         </w:rPr>
-        <w:t>atan2</w:t>
-      </w:r>
-      <w:r>
-        <w:t xml:space="preserve"> function returns </w:t>
-      </w:r>
-    </w:p>
-    <w:p>
-      <w:pPr>
-        <w:pStyle w:val="NormalText"/>
-      </w:pPr>
+        <w:t>mousePressed</w:t>
+      </w:r>
+      <w:proofErr w:type="spellEnd"/>
+      <w:r>
+        <w:t xml:space="preserve"> variable is a Boolean, so it can either hold </w:t>
+      </w:r>
+      <w:r>
+        <w:rPr>
+          <w:u w:val="single"/>
+        </w:rPr>
+        <w:t>true</w:t>
+      </w:r>
+      <w:r>
+        <w:t xml:space="preserve"> or </w:t>
+      </w:r>
+      <w:r>
+        <w:rPr>
+          <w:u w:val="single"/>
+        </w:rPr>
+        <w:t>false</w:t>
+      </w:r>
+      <w:r>
+        <w:t xml:space="preserve">. The </w:t>
+      </w:r>
+      <w:proofErr w:type="spellStart"/>
+      <w:r>
+        <w:rPr>
+          <w:u w:val="single"/>
+        </w:rPr>
+        <w:t>mouseButton</w:t>
+      </w:r>
+      <w:proofErr w:type="spellEnd"/>
+      <w:r>
+        <w:t xml:space="preserve"> variable can hold one of three values: </w:t>
+      </w:r>
+      <w:r>
+        <w:rPr>
+          <w:u w:val="single"/>
+        </w:rPr>
+        <w:t>left</w:t>
+      </w:r>
+      <w:r>
+        <w:t xml:space="preserve">, </w:t>
+      </w:r>
+      <w:r>
+        <w:rPr>
+          <w:u w:val="single"/>
+        </w:rPr>
+        <w:t>center</w:t>
+      </w:r>
+      <w:r>
+        <w:t xml:space="preserve">, or </w:t>
+      </w:r>
+      <w:r>
+        <w:rPr>
+          <w:u w:val="single"/>
+        </w:rPr>
+        <w:t>right</w:t>
+      </w:r>
+      <w:r>
+        <w:t xml:space="preserve">. The center mouse button is normally pressing down on the scroll wheel, by the way. The </w:t>
+      </w:r>
+      <w:proofErr w:type="spellStart"/>
+      <w:r>
+        <w:rPr>
+          <w:u w:val="single"/>
+        </w:rPr>
+        <w:t>mousePressed</w:t>
+      </w:r>
+      <w:proofErr w:type="spellEnd"/>
+      <w:r>
+        <w:t xml:space="preserve"> variable is true only as long as a mouse button is depressed – so it’s false as soon as the button is released. However, </w:t>
+      </w:r>
+      <w:proofErr w:type="spellStart"/>
+      <w:r>
+        <w:rPr>
+          <w:u w:val="single"/>
+        </w:rPr>
+        <w:t>mouseButton</w:t>
+      </w:r>
+      <w:proofErr w:type="spellEnd"/>
+      <w:r>
+        <w:t xml:space="preserve"> keeps its value until another button is pressed. So, when, for example the left mouse button is pressed, </w:t>
+      </w:r>
+      <w:proofErr w:type="spellStart"/>
+      <w:r>
+        <w:rPr>
+          <w:u w:val="single"/>
+        </w:rPr>
+        <w:t>mouseButton</w:t>
+      </w:r>
+      <w:proofErr w:type="spellEnd"/>
+      <w:r>
+        <w:t xml:space="preserve"> is </w:t>
+      </w:r>
+      <w:r>
+        <w:rPr>
+          <w:u w:val="single"/>
+        </w:rPr>
+        <w:t>left</w:t>
+      </w:r>
+      <w:r>
+        <w:t xml:space="preserve"> even after the mouse button is released, until, for example, the right mouse button is pressed.</w:t>
+      </w:r>
+    </w:p>
+    <w:bookmarkStart w:id="3" w:name="_MON_1666005488"/>
+    <w:bookmarkEnd w:id="3"/>
+    <w:p>
+      <w:pPr>
+        <w:pStyle w:val="NormalText"/>
+        <w:ind w:firstLine="720"/>
+      </w:pPr>
+      <w:r>
+        <w:object w:dxaOrig="9360" w:dyaOrig="6117">
+          <v:shape id="_x0000_i1028" type="#_x0000_t75" style="width:423.85pt;height:277.15pt" o:ole="">
+            <v:imagedata r:id="rId17" o:title=""/>
+          </v:shape>
+          <o:OLEObject Type="Embed" ProgID="Word.OpenDocumentText.12" ShapeID="_x0000_i1028" DrawAspect="Content" ObjectID="_1666015365" r:id="rId18"/>
+        </w:object>
+      </w:r>
+    </w:p>
+    <w:p>
+      <w:pPr>
+        <w:pStyle w:val="NormalText"/>
+      </w:pPr>
+      <w:r>
+        <w:t xml:space="preserve">This is a simple example, where the color of the rectangle in the center </w:t>
+      </w:r>
+      <w:r>
+        <w:t xml:space="preserve">changes based on what mouse button is currently depressed. This one isn’t super exciting, but </w:t>
+      </w:r>
       <w:proofErr w:type="gramStart"/>
       <w:r>
-        <w:t>the</w:t>
+        <w:t>try</w:t>
       </w:r>
       <w:proofErr w:type="gramEnd"/>
       <w:r>
-        <w:t xml:space="preserve"> angle (in radians) for a given set of (y, x) coordinates: it acts as an inverse tangent function that is given the side lengths of the triangle instead of a value. Here are some example screenshots, but the code can be more fully appreciated when you run it yourself.</w:t>
-      </w:r>
-    </w:p>
+        <w:t xml:space="preserve"> it out for yourself!</w:t>
+      </w:r>
+    </w:p>
+    <w:p>
+      <w:pPr>
+        <w:pStyle w:val="Section"/>
+      </w:pPr>
+      <w:r>
+        <w:t>Keyboard Interaction</w:t>
+      </w:r>
+    </w:p>
+    <w:p>
+      <w:pPr>
+        <w:pStyle w:val="NormalText"/>
+      </w:pPr>
+      <w:r>
+        <w:tab/>
+        <w:t>From the keyboard we can tell whether a key is pressed, and what that key is. This is similar to mouse interaction, since we’ll just being variables in the draw function to check the status of the keyboard. Remember, we’ll discuss another way of dealing with the keyboard and mouse soon.</w:t>
+      </w:r>
+    </w:p>
+    <w:p>
+      <w:pPr>
+        <w:pStyle w:val="NormalText"/>
+      </w:pPr>
+      <w:r>
+        <w:tab/>
+        <w:t xml:space="preserve">So, the variables that we use to interact with the keyboard </w:t>
+      </w:r>
+      <w:r>
+        <w:t>are the following:</w:t>
+      </w:r>
+    </w:p>
+    <w:bookmarkStart w:id="4" w:name="_MON_1666013350"/>
+    <w:bookmarkEnd w:id="4"/>
     <w:p>
       <w:pPr>
         <w:pStyle w:val="NormalText"/>
         <w:ind w:firstLine="720"/>
       </w:pPr>
       <w:r>
-        <w:t>Next, we can also poll the mouse for the status of its buttons: whether a button is pressed, and if so, which button is pressed.</w:t>
-      </w:r>
-      <w:bookmarkStart w:id="2" w:name="_GoBack"/>
-      <w:bookmarkEnd w:id="2"/>
+        <w:object w:dxaOrig="9360" w:dyaOrig="680">
+          <v:shape id="_x0000_i1029" type="#_x0000_t75" style="width:423.85pt;height:30.55pt" o:ole="">
+            <v:imagedata r:id="rId19" o:title=""/>
+          </v:shape>
+          <o:OLEObject Type="Embed" ProgID="Word.OpenDocumentText.12" ShapeID="_x0000_i1029" DrawAspect="Content" ObjectID="_1666015366" r:id="rId20"/>
+        </w:object>
+      </w:r>
+    </w:p>
+    <w:p>
+      <w:pPr>
+        <w:pStyle w:val="NormalText"/>
+      </w:pPr>
+      <w:r>
+        <w:lastRenderedPageBreak/>
+        <w:t xml:space="preserve">The </w:t>
+      </w:r>
+      <w:proofErr w:type="spellStart"/>
+      <w:r>
+        <w:rPr>
+          <w:u w:val="single"/>
+        </w:rPr>
+        <w:t>keyPressed</w:t>
+      </w:r>
+      <w:proofErr w:type="spellEnd"/>
+      <w:r>
+        <w:t xml:space="preserve"> variable works the same way as the </w:t>
+      </w:r>
+      <w:proofErr w:type="spellStart"/>
+      <w:r>
+        <w:rPr>
+          <w:u w:val="single"/>
+        </w:rPr>
+        <w:t>mousePressed</w:t>
+      </w:r>
+      <w:proofErr w:type="spellEnd"/>
+      <w:r>
+        <w:t xml:space="preserve"> variable does: it’s a Boolean that is </w:t>
+      </w:r>
+      <w:r>
+        <w:rPr>
+          <w:u w:val="single"/>
+        </w:rPr>
+        <w:t>true</w:t>
+      </w:r>
+      <w:r>
+        <w:t xml:space="preserve"> when any key is depressed, and then </w:t>
+      </w:r>
+      <w:r>
+        <w:rPr>
+          <w:u w:val="single"/>
+        </w:rPr>
+        <w:t>false</w:t>
+      </w:r>
+      <w:r>
+        <w:t xml:space="preserve"> the second all keys are released. </w:t>
+      </w:r>
+    </w:p>
+    <w:p>
+      <w:pPr>
+        <w:pStyle w:val="NormalText"/>
+        <w:ind w:firstLine="720"/>
+      </w:pPr>
+      <w:r>
+        <w:t xml:space="preserve">When a key with an ASCII code is pressed, the corresponding character value is stored in the </w:t>
+      </w:r>
+      <w:r>
+        <w:rPr>
+          <w:u w:val="single"/>
+        </w:rPr>
+        <w:t>key</w:t>
+      </w:r>
+      <w:r>
+        <w:t xml:space="preserve"> variable. This means that </w:t>
+      </w:r>
+      <w:r>
+        <w:rPr>
+          <w:u w:val="single"/>
+        </w:rPr>
+        <w:t>key</w:t>
+      </w:r>
+      <w:r>
+        <w:t xml:space="preserve"> is a variable of type </w:t>
+      </w:r>
+      <w:r>
+        <w:rPr>
+          <w:u w:val="single"/>
+        </w:rPr>
+        <w:t>char</w:t>
+      </w:r>
+      <w:r>
+        <w:t xml:space="preserve">. </w:t>
+      </w:r>
+    </w:p>
+    <w:p>
+      <w:pPr>
+        <w:pStyle w:val="NormalText"/>
+        <w:ind w:firstLine="720"/>
+      </w:pPr>
+      <w:r>
+        <w:t xml:space="preserve">When a key that is ‘coded’ is pressed, then we have to look at the </w:t>
+      </w:r>
+      <w:proofErr w:type="spellStart"/>
+      <w:r>
+        <w:rPr>
+          <w:u w:val="single"/>
+        </w:rPr>
+        <w:t>keyCoded</w:t>
+      </w:r>
+      <w:proofErr w:type="spellEnd"/>
+      <w:r>
+        <w:t xml:space="preserve"> variable to get its value. You’ll know if a coded key is pressed because </w:t>
+      </w:r>
+      <w:r>
+        <w:rPr>
+          <w:u w:val="single"/>
+        </w:rPr>
+        <w:t>key</w:t>
+      </w:r>
+      <w:r>
+        <w:t xml:space="preserve"> </w:t>
+      </w:r>
+      <w:r>
+        <w:t xml:space="preserve">will be equal to the constant </w:t>
+      </w:r>
+      <w:r>
+        <w:rPr>
+          <w:u w:val="single"/>
+        </w:rPr>
+        <w:t>coded</w:t>
+      </w:r>
+      <w:r>
+        <w:t>.</w:t>
+      </w:r>
+      <w:r>
+        <w:t xml:space="preserve"> </w:t>
+      </w:r>
+      <w:r>
+        <w:t>The</w:t>
+      </w:r>
+      <w:r>
+        <w:t xml:space="preserve"> following are the most common values of </w:t>
+      </w:r>
+      <w:proofErr w:type="spellStart"/>
+      <w:r>
+        <w:rPr>
+          <w:u w:val="single"/>
+        </w:rPr>
+        <w:t>keyCoded</w:t>
+      </w:r>
+      <w:proofErr w:type="spellEnd"/>
+      <w:r>
+        <w:t xml:space="preserve"> (you can find more through research):</w:t>
+      </w:r>
+    </w:p>
+    <w:bookmarkStart w:id="5" w:name="_MON_1666014080"/>
+    <w:bookmarkEnd w:id="5"/>
+    <w:p>
+      <w:pPr>
+        <w:pStyle w:val="NormalText"/>
+        <w:ind w:firstLine="720"/>
+      </w:pPr>
+      <w:r>
+        <w:object w:dxaOrig="9360" w:dyaOrig="227">
+          <v:shape id="_x0000_i1030" type="#_x0000_t75" style="width:423.85pt;height:10.2pt" o:ole="">
+            <v:imagedata r:id="rId21" o:title=""/>
+          </v:shape>
+          <o:OLEObject Type="Embed" ProgID="Word.OpenDocumentText.12" ShapeID="_x0000_i1030" DrawAspect="Content" ObjectID="_1666015367" r:id="rId22"/>
+        </w:object>
+      </w:r>
+    </w:p>
+    <w:p>
+      <w:pPr>
+        <w:pStyle w:val="NormalText"/>
+      </w:pPr>
+      <w:r>
+        <w:t xml:space="preserve">Notice that keys like the enter key or the backspace key are not listed. These keys have ASCII values, and can therefore be tested for using the plain </w:t>
+      </w:r>
+      <w:r>
+        <w:rPr>
+          <w:u w:val="single"/>
+        </w:rPr>
+        <w:t>key</w:t>
+      </w:r>
+      <w:r>
+        <w:t xml:space="preserve"> variable.</w:t>
+      </w:r>
+    </w:p>
+    <w:p>
+      <w:pPr>
+        <w:pStyle w:val="NormalText"/>
+      </w:pPr>
+      <w:r>
+        <w:tab/>
+        <w:t>Here’s a small example of a bouncing ball, which you can control using the arrow keys.</w:t>
+      </w:r>
+      <w:bookmarkStart w:id="6" w:name="_GoBack"/>
+      <w:bookmarkEnd w:id="6"/>
+    </w:p>
+    <w:bookmarkStart w:id="7" w:name="_MON_1666015294"/>
+    <w:bookmarkEnd w:id="7"/>
+    <w:p>
+      <w:pPr>
+        <w:pStyle w:val="NormalText"/>
+      </w:pPr>
+      <w:r>
+        <w:object w:dxaOrig="9360" w:dyaOrig="12461">
+          <v:shape id="_x0000_i1031" type="#_x0000_t75" style="width:423.85pt;height:563.75pt" o:ole="">
+            <v:imagedata r:id="rId23" o:title=""/>
+          </v:shape>
+          <o:OLEObject Type="Embed" ProgID="Word.OpenDocumentText.12" ShapeID="_x0000_i1031" DrawAspect="Content" ObjectID="_1666015368" r:id="rId24"/>
+        </w:object>
+      </w:r>
     </w:p>
     <w:sectPr>
-      <w:headerReference w:type="default" r:id="rId15"/>
+      <w:headerReference w:type="default" r:id="rId25"/>
       <w:pgSz w:w="12240" w:h="15840"/>
       <w:pgMar w:top="1440" w:right="1440" w:bottom="1440" w:left="1440" w:header="720" w:footer="720" w:gutter="0"/>
       <w:cols w:space="720"/>
@@ -667,7 +1099,7 @@
               <w:noProof/>
               <w:color w:val="FFFFFF" w:themeColor="background1"/>
             </w:rPr>
-            <w:t>2</w:t>
+            <w:t>4</w:t>
           </w:r>
           <w:r>
             <w:rPr>
@@ -1790,6 +2222,7 @@
     <w:rsid w:val="00047032"/>
     <w:rsid w:val="00173696"/>
     <w:rsid w:val="00286B3A"/>
+    <w:rsid w:val="00322F12"/>
     <w:rsid w:val="004237C1"/>
     <w:rsid w:val="00651989"/>
     <w:rsid w:val="00A30C93"/>

</xml_diff>

<commit_message>
Work done at home and in class Completed instructional document and section about events Added assignment and assignment solution documents Created assignment Created solution to assignment and pasted in example code I wrote
</commit_message>
<xml_diff>
--- a/6 Interaction/6 Interaction.docx
+++ b/6 Interaction/6 Interaction.docx
@@ -186,7 +186,7 @@
           <v:shape id="_x0000_i1025" type="#_x0000_t75" style="width:423.85pt;height:20.4pt" o:ole="">
             <v:imagedata r:id="rId9" o:title=""/>
           </v:shape>
-          <o:OLEObject Type="Embed" ProgID="Word.OpenDocumentText.12" ShapeID="_x0000_i1025" DrawAspect="Content" ObjectID="_1666015362" r:id="rId10"/>
+          <o:OLEObject Type="Embed" ProgID="Word.OpenDocumentText.12" ShapeID="_x0000_i1025" DrawAspect="Content" ObjectID="_1666115797" r:id="rId10"/>
         </w:object>
       </w:r>
     </w:p>
@@ -403,7 +403,7 @@
           <v:shape id="_x0000_i1026" type="#_x0000_t75" style="width:423.85pt;height:482.25pt" o:ole="">
             <v:imagedata r:id="rId13" o:title=""/>
           </v:shape>
-          <o:OLEObject Type="Embed" ProgID="Word.OpenDocumentText.12" ShapeID="_x0000_i1026" DrawAspect="Content" ObjectID="_1666015363" r:id="rId14"/>
+          <o:OLEObject Type="Embed" ProgID="Word.OpenDocumentText.12" ShapeID="_x0000_i1026" DrawAspect="Content" ObjectID="_1666115798" r:id="rId14"/>
         </w:object>
       </w:r>
     </w:p>
@@ -476,7 +476,7 @@
           <v:shape id="_x0000_i1027" type="#_x0000_t75" style="width:423.85pt;height:20.4pt" o:ole="">
             <v:imagedata r:id="rId15" o:title=""/>
           </v:shape>
-          <o:OLEObject Type="Embed" ProgID="Word.OpenDocumentText.12" ShapeID="_x0000_i1027" DrawAspect="Content" ObjectID="_1666015364" r:id="rId16"/>
+          <o:OLEObject Type="Embed" ProgID="Word.OpenDocumentText.12" ShapeID="_x0000_i1027" DrawAspect="Content" ObjectID="_1666115799" r:id="rId16"/>
         </w:object>
       </w:r>
     </w:p>
@@ -610,7 +610,7 @@
           <v:shape id="_x0000_i1028" type="#_x0000_t75" style="width:423.85pt;height:277.15pt" o:ole="">
             <v:imagedata r:id="rId17" o:title=""/>
           </v:shape>
-          <o:OLEObject Type="Embed" ProgID="Word.OpenDocumentText.12" ShapeID="_x0000_i1028" DrawAspect="Content" ObjectID="_1666015365" r:id="rId18"/>
+          <o:OLEObject Type="Embed" ProgID="Word.OpenDocumentText.12" ShapeID="_x0000_i1028" DrawAspect="Content" ObjectID="_1666115800" r:id="rId18"/>
         </w:object>
       </w:r>
     </w:p>
@@ -674,7 +674,7 @@
           <v:shape id="_x0000_i1029" type="#_x0000_t75" style="width:423.85pt;height:30.55pt" o:ole="">
             <v:imagedata r:id="rId19" o:title=""/>
           </v:shape>
-          <o:OLEObject Type="Embed" ProgID="Word.OpenDocumentText.12" ShapeID="_x0000_i1029" DrawAspect="Content" ObjectID="_1666015366" r:id="rId20"/>
+          <o:OLEObject Type="Embed" ProgID="Word.OpenDocumentText.12" ShapeID="_x0000_i1029" DrawAspect="Content" ObjectID="_1666115801" r:id="rId20"/>
         </w:object>
       </w:r>
     </w:p>
@@ -836,7 +836,7 @@
           <v:shape id="_x0000_i1030" type="#_x0000_t75" style="width:423.85pt;height:10.2pt" o:ole="">
             <v:imagedata r:id="rId21" o:title=""/>
           </v:shape>
-          <o:OLEObject Type="Embed" ProgID="Word.OpenDocumentText.12" ShapeID="_x0000_i1030" DrawAspect="Content" ObjectID="_1666015367" r:id="rId22"/>
+          <o:OLEObject Type="Embed" ProgID="Word.OpenDocumentText.12" ShapeID="_x0000_i1030" DrawAspect="Content" ObjectID="_1666115802" r:id="rId22"/>
         </w:object>
       </w:r>
     </w:p>
@@ -863,28 +863,254 @@
       </w:pPr>
       <w:r>
         <w:tab/>
-        <w:t>Here’s a small example of a bouncing ball, which you can control using the arrow keys.</w:t>
-      </w:r>
-      <w:bookmarkStart w:id="6" w:name="_GoBack"/>
-      <w:bookmarkEnd w:id="6"/>
+      </w:r>
+      <w:r>
+        <w:t>A</w:t>
+      </w:r>
+      <w:r>
+        <w:t xml:space="preserve"> small example of a bouncing ball, which you c</w:t>
+      </w:r>
+      <w:r>
+        <w:t xml:space="preserve">an </w:t>
+      </w:r>
+      <w:proofErr w:type="gramStart"/>
+      <w:r>
+        <w:t>control</w:t>
+      </w:r>
+      <w:proofErr w:type="gramEnd"/>
+      <w:r>
+        <w:t xml:space="preserve"> using the arrow keys, is shown on the next page. I encourage you to write a similar program and to explore some of the possibilities now that we can interact with users.</w:t>
+      </w:r>
+    </w:p>
+    <w:p>
+      <w:pPr>
+        <w:pStyle w:val="Section"/>
+      </w:pPr>
+      <w:r>
+        <w:t>Events</w:t>
+      </w:r>
+    </w:p>
+    <w:p>
+      <w:pPr>
+        <w:pStyle w:val="NormalText"/>
+      </w:pPr>
+      <w:r>
+        <w:tab/>
+        <w:t xml:space="preserve">Instead of using variables in the </w:t>
+      </w:r>
+      <w:r>
+        <w:rPr>
+          <w:u w:val="single"/>
+        </w:rPr>
+        <w:t>draw</w:t>
+      </w:r>
+      <w:r>
+        <w:t xml:space="preserve"> function, we can instead use special functions to interact with the user. These functions are called once when a certain input event occurs, at the end of the current draw cycle. </w:t>
+      </w:r>
+      <w:r>
+        <w:t>In general terms, we call these types of functions event listeners, because they wait and ‘listen’ until a certain event happens. When that event happens, then they are called. The various listeners that are available are as follows:</w:t>
+      </w:r>
+    </w:p>
+    <w:bookmarkStart w:id="6" w:name="_MON_1666093369"/>
+    <w:bookmarkEnd w:id="6"/>
+    <w:p>
+      <w:pPr>
+        <w:pStyle w:val="NormalText"/>
+        <w:ind w:firstLine="720"/>
+      </w:pPr>
+      <w:r>
+        <w:object w:dxaOrig="9360" w:dyaOrig="5211">
+          <v:shape id="_x0000_i1032" type="#_x0000_t75" style="width:423.85pt;height:236.4pt" o:ole="">
+            <v:imagedata r:id="rId23" o:title=""/>
+          </v:shape>
+          <o:OLEObject Type="Embed" ProgID="Word.OpenDocumentText.12" ShapeID="_x0000_i1032" DrawAspect="Content" ObjectID="_1666115803" r:id="rId24"/>
+        </w:object>
+      </w:r>
+    </w:p>
+    <w:p>
+      <w:pPr>
+        <w:pStyle w:val="NormalText"/>
+      </w:pPr>
+    </w:p>
+    <w:p>
+      <w:pPr>
+        <w:pStyle w:val="NormalText"/>
+      </w:pPr>
     </w:p>
     <w:bookmarkStart w:id="7" w:name="_MON_1666015294"/>
     <w:bookmarkEnd w:id="7"/>
     <w:p>
       <w:pPr>
         <w:pStyle w:val="NormalText"/>
+        <w:ind w:firstLine="720"/>
       </w:pPr>
       <w:r>
         <w:object w:dxaOrig="9360" w:dyaOrig="12461">
           <v:shape id="_x0000_i1031" type="#_x0000_t75" style="width:423.85pt;height:563.75pt" o:ole="">
-            <v:imagedata r:id="rId23" o:title=""/>
+            <v:imagedata r:id="rId25" o:title=""/>
           </v:shape>
-          <o:OLEObject Type="Embed" ProgID="Word.OpenDocumentText.12" ShapeID="_x0000_i1031" DrawAspect="Content" ObjectID="_1666015368" r:id="rId24"/>
+          <o:OLEObject Type="Embed" ProgID="Word.OpenDocumentText.12" ShapeID="_x0000_i1031" DrawAspect="Content" ObjectID="_1666115804" r:id="rId26"/>
         </w:object>
       </w:r>
     </w:p>
+    <w:p>
+      <w:pPr>
+        <w:pStyle w:val="NormalText"/>
+        <w:ind w:firstLine="720"/>
+      </w:pPr>
+    </w:p>
+    <w:p>
+      <w:pPr>
+        <w:pStyle w:val="NormalText"/>
+        <w:ind w:firstLine="720"/>
+      </w:pPr>
+      <w:r>
+        <w:lastRenderedPageBreak/>
+        <w:t xml:space="preserve">The </w:t>
+      </w:r>
+      <w:proofErr w:type="spellStart"/>
+      <w:r>
+        <w:rPr>
+          <w:u w:val="single"/>
+        </w:rPr>
+        <w:t>mousePressed</w:t>
+      </w:r>
+      <w:proofErr w:type="spellEnd"/>
+      <w:r>
+        <w:t xml:space="preserve"> listener is called only once when a mouse button is pressed down. This differs from how the </w:t>
+      </w:r>
+      <w:proofErr w:type="spellStart"/>
+      <w:r>
+        <w:rPr>
+          <w:u w:val="single"/>
+        </w:rPr>
+        <w:t>mousePressed</w:t>
+      </w:r>
+      <w:proofErr w:type="spellEnd"/>
+      <w:r>
+        <w:t xml:space="preserve"> variable works, which is </w:t>
+      </w:r>
+      <w:r>
+        <w:rPr>
+          <w:u w:val="single"/>
+        </w:rPr>
+        <w:t>true</w:t>
+      </w:r>
+      <w:r>
+        <w:t xml:space="preserve"> while a button is pressed down. The </w:t>
+      </w:r>
+      <w:proofErr w:type="spellStart"/>
+      <w:r>
+        <w:rPr>
+          <w:u w:val="single"/>
+        </w:rPr>
+        <w:t>mouseReleased</w:t>
+      </w:r>
+      <w:proofErr w:type="spellEnd"/>
+      <w:r>
+        <w:t xml:space="preserve"> listener </w:t>
+      </w:r>
+      <w:r>
+        <w:t>is called only once when a mouse button is released.</w:t>
+      </w:r>
+    </w:p>
+    <w:p>
+      <w:pPr>
+        <w:pStyle w:val="NormalText"/>
+        <w:ind w:firstLine="720"/>
+      </w:pPr>
+      <w:r>
+        <w:t xml:space="preserve">The </w:t>
+      </w:r>
+      <w:proofErr w:type="spellStart"/>
+      <w:r>
+        <w:rPr>
+          <w:u w:val="single"/>
+        </w:rPr>
+        <w:t>mouseMoved</w:t>
+      </w:r>
+      <w:proofErr w:type="spellEnd"/>
+      <w:r>
+        <w:t xml:space="preserve"> listener is self-explanatory: it is called once when the mouse is moved. The </w:t>
+      </w:r>
+      <w:proofErr w:type="spellStart"/>
+      <w:r>
+        <w:rPr>
+          <w:u w:val="single"/>
+        </w:rPr>
+        <w:t>mouseDragged</w:t>
+      </w:r>
+      <w:proofErr w:type="spellEnd"/>
+      <w:r>
+        <w:t xml:space="preserve"> function is called once when the mouse is moved and a mouse button is pressed down.</w:t>
+      </w:r>
+    </w:p>
+    <w:p>
+      <w:pPr>
+        <w:pStyle w:val="NormalText"/>
+        <w:ind w:firstLine="720"/>
+      </w:pPr>
+      <w:r>
+        <w:t xml:space="preserve">The </w:t>
+      </w:r>
+      <w:proofErr w:type="spellStart"/>
+      <w:r>
+        <w:rPr>
+          <w:u w:val="single"/>
+        </w:rPr>
+        <w:t>keyPressed</w:t>
+      </w:r>
+      <w:proofErr w:type="spellEnd"/>
+      <w:r>
+        <w:t xml:space="preserve"> and </w:t>
+      </w:r>
+      <w:proofErr w:type="spellStart"/>
+      <w:r>
+        <w:rPr>
+          <w:u w:val="single"/>
+        </w:rPr>
+        <w:t>keyReleased</w:t>
+      </w:r>
+      <w:proofErr w:type="spellEnd"/>
+      <w:r>
+        <w:t xml:space="preserve"> functions work the same as </w:t>
+      </w:r>
+      <w:proofErr w:type="spellStart"/>
+      <w:r>
+        <w:rPr>
+          <w:u w:val="single"/>
+        </w:rPr>
+        <w:t>mousePressed</w:t>
+      </w:r>
+      <w:proofErr w:type="spellEnd"/>
+      <w:r>
+        <w:t xml:space="preserve"> and </w:t>
+      </w:r>
+      <w:proofErr w:type="spellStart"/>
+      <w:r>
+        <w:rPr>
+          <w:u w:val="single"/>
+        </w:rPr>
+        <w:t>mouseReleased</w:t>
+      </w:r>
+      <w:proofErr w:type="spellEnd"/>
+      <w:r>
+        <w:t>, i.e. they are called once when a key is pressed down the first time, or when a key is released (respectively).</w:t>
+      </w:r>
+    </w:p>
+    <w:p>
+      <w:pPr>
+        <w:pStyle w:val="NormalText"/>
+      </w:pPr>
+      <w:r>
+        <w:tab/>
+        <w:t>This just provides another way of processing interaction, and it is completely up to personal preference. Some might prefer the abstraction of events with event listeners and other might prefer manual input processing.</w:t>
+      </w:r>
+      <w:bookmarkStart w:id="8" w:name="_GoBack"/>
+      <w:bookmarkEnd w:id="8"/>
+    </w:p>
     <w:sectPr>
-      <w:headerReference w:type="default" r:id="rId25"/>
+      <w:headerReference w:type="default" r:id="rId27"/>
       <w:pgSz w:w="12240" w:h="15840"/>
       <w:pgMar w:top="1440" w:right="1440" w:bottom="1440" w:left="1440" w:header="720" w:footer="720" w:gutter="0"/>
       <w:cols w:space="720"/>
@@ -2228,6 +2454,7 @@
     <w:rsid w:val="00A30C93"/>
     <w:rsid w:val="00BB03AF"/>
     <w:rsid w:val="00BE3FEE"/>
+    <w:rsid w:val="00FB540E"/>
   </w:rsids>
   <m:mathPr>
     <m:mathFont m:val="Cambria Math"/>

</xml_diff>